<commit_message>
Added Grafana alarm and contact point. Updated documentation
</commit_message>
<xml_diff>
--- a/documentation/LaPalma-Documentation.docx
+++ b/documentation/LaPalma-Documentation.docx
@@ -91,15 +91,7 @@
           <w:sz w:val="24"/>
           <w:szCs w:val="24"/>
         </w:rPr>
-        <w:t xml:space="preserve">Creación de una infraestructura que permita </w:t>
-      </w:r>
-      <w:r>
-        <w:rPr>
-          <w:rFonts w:ascii="Arial" w:hAnsi="Arial" w:cs="Arial"/>
-          <w:sz w:val="24"/>
-          <w:szCs w:val="24"/>
-        </w:rPr>
-        <w:t>almacenar, monitorizar y visualizar el estado</w:t>
+        <w:t>Creación de una infraestructura que permita almacenar, monitorizar y visualizar el estado</w:t>
       </w:r>
       <w:r>
         <w:rPr>
@@ -174,7 +166,6 @@
           <w:szCs w:val="24"/>
         </w:rPr>
       </w:pPr>
-      <w:proofErr w:type="spellStart"/>
       <w:r>
         <w:rPr>
           <w:rFonts w:ascii="Arial" w:hAnsi="Arial" w:cs="Arial"/>
@@ -183,44 +174,15 @@
           <w:sz w:val="24"/>
           <w:szCs w:val="24"/>
         </w:rPr>
-        <w:t>bi</w:t>
-      </w:r>
-      <w:proofErr w:type="spellEnd"/>
-      <w:r>
-        <w:rPr>
-          <w:rFonts w:ascii="Arial" w:hAnsi="Arial" w:cs="Arial"/>
-          <w:b/>
-          <w:bCs/>
-          <w:sz w:val="24"/>
-          <w:szCs w:val="24"/>
-        </w:rPr>
-        <w:t>:</w:t>
-      </w:r>
-      <w:r>
-        <w:rPr>
-          <w:rFonts w:ascii="Arial" w:hAnsi="Arial" w:cs="Arial"/>
-          <w:sz w:val="24"/>
-          <w:szCs w:val="24"/>
-        </w:rPr>
-        <w:t xml:space="preserve"> cuadro de mandos en </w:t>
-      </w:r>
-      <w:proofErr w:type="spellStart"/>
-      <w:r>
-        <w:rPr>
-          <w:rFonts w:ascii="Arial" w:hAnsi="Arial" w:cs="Arial"/>
-          <w:sz w:val="24"/>
-          <w:szCs w:val="24"/>
-        </w:rPr>
-        <w:t>PowerBI</w:t>
-      </w:r>
-      <w:proofErr w:type="spellEnd"/>
-      <w:r>
-        <w:rPr>
-          <w:rFonts w:ascii="Arial" w:hAnsi="Arial" w:cs="Arial"/>
-          <w:sz w:val="24"/>
-          <w:szCs w:val="24"/>
-        </w:rPr>
-        <w:t xml:space="preserve"> para visualizar los agregados diarios </w:t>
+        <w:t>bi:</w:t>
+      </w:r>
+      <w:r>
+        <w:rPr>
+          <w:rFonts w:ascii="Arial" w:hAnsi="Arial" w:cs="Arial"/>
+          <w:sz w:val="24"/>
+          <w:szCs w:val="24"/>
+        </w:rPr>
+        <w:t xml:space="preserve"> cuadro de mandos en PowerBI para visualizar los agregados diarios </w:t>
       </w:r>
     </w:p>
     <w:p>
@@ -253,25 +215,15 @@
           <w:sz w:val="24"/>
           <w:szCs w:val="24"/>
         </w:rPr>
-        <w:t xml:space="preserve"> archivos .</w:t>
-      </w:r>
-      <w:proofErr w:type="spellStart"/>
-      <w:r>
-        <w:rPr>
-          <w:rFonts w:ascii="Arial" w:hAnsi="Arial" w:cs="Arial"/>
-          <w:sz w:val="24"/>
-          <w:szCs w:val="24"/>
-        </w:rPr>
-        <w:t>csv</w:t>
-      </w:r>
-      <w:proofErr w:type="spellEnd"/>
-      <w:r>
-        <w:rPr>
-          <w:rFonts w:ascii="Arial" w:hAnsi="Arial" w:cs="Arial"/>
-          <w:sz w:val="24"/>
-          <w:szCs w:val="24"/>
-        </w:rPr>
-        <w:t xml:space="preserve"> resultantes de la ETL para agregar los datos por días. </w:t>
+        <w:t xml:space="preserve"> </w:t>
+      </w:r>
+      <w:r>
+        <w:rPr>
+          <w:rFonts w:ascii="Arial" w:hAnsi="Arial" w:cs="Arial"/>
+          <w:sz w:val="24"/>
+          <w:szCs w:val="24"/>
+        </w:rPr>
+        <w:t>Resultados del proceso ETL que da lugar al Data Warehouse. La carga de archivos se realiza de tanto en ficheros .csv como en una base de datos MySQL, de la cual hay un dump.</w:t>
       </w:r>
     </w:p>
     <w:p>
@@ -288,7 +240,6 @@
           <w:szCs w:val="24"/>
         </w:rPr>
       </w:pPr>
-      <w:proofErr w:type="spellStart"/>
       <w:r>
         <w:rPr>
           <w:rFonts w:ascii="Arial" w:hAnsi="Arial" w:cs="Arial"/>
@@ -297,44 +248,15 @@
           <w:sz w:val="24"/>
           <w:szCs w:val="24"/>
         </w:rPr>
-        <w:t>deployment</w:t>
-      </w:r>
-      <w:proofErr w:type="spellEnd"/>
-      <w:r>
-        <w:rPr>
-          <w:rFonts w:ascii="Arial" w:hAnsi="Arial" w:cs="Arial"/>
-          <w:b/>
-          <w:bCs/>
-          <w:sz w:val="24"/>
-          <w:szCs w:val="24"/>
-        </w:rPr>
-        <w:t>:</w:t>
-      </w:r>
-      <w:r>
-        <w:rPr>
-          <w:rFonts w:ascii="Arial" w:hAnsi="Arial" w:cs="Arial"/>
-          <w:sz w:val="24"/>
-          <w:szCs w:val="24"/>
-        </w:rPr>
-        <w:t xml:space="preserve"> </w:t>
-      </w:r>
-      <w:proofErr w:type="spellStart"/>
-      <w:r>
-        <w:rPr>
-          <w:rFonts w:ascii="Arial" w:hAnsi="Arial" w:cs="Arial"/>
-          <w:sz w:val="24"/>
-          <w:szCs w:val="24"/>
-        </w:rPr>
-        <w:t>docker</w:t>
-      </w:r>
-      <w:proofErr w:type="spellEnd"/>
-      <w:r>
-        <w:rPr>
-          <w:rFonts w:ascii="Arial" w:hAnsi="Arial" w:cs="Arial"/>
-          <w:sz w:val="24"/>
-          <w:szCs w:val="24"/>
-        </w:rPr>
-        <w:t xml:space="preserve"> compose necesario para levantar la infraestructura del proyecto</w:t>
+        <w:t>deployment:</w:t>
+      </w:r>
+      <w:r>
+        <w:rPr>
+          <w:rFonts w:ascii="Arial" w:hAnsi="Arial" w:cs="Arial"/>
+          <w:sz w:val="24"/>
+          <w:szCs w:val="24"/>
+        </w:rPr>
+        <w:t xml:space="preserve"> docker compose necesario para levantar la infraestructura del proyecto</w:t>
       </w:r>
     </w:p>
     <w:p>
@@ -351,7 +273,6 @@
           <w:szCs w:val="24"/>
         </w:rPr>
       </w:pPr>
-      <w:proofErr w:type="spellStart"/>
       <w:r>
         <w:rPr>
           <w:rFonts w:ascii="Arial" w:hAnsi="Arial" w:cs="Arial"/>
@@ -360,18 +281,7 @@
           <w:sz w:val="24"/>
           <w:szCs w:val="24"/>
         </w:rPr>
-        <w:t>documentation</w:t>
-      </w:r>
-      <w:proofErr w:type="spellEnd"/>
-      <w:r>
-        <w:rPr>
-          <w:rFonts w:ascii="Arial" w:hAnsi="Arial" w:cs="Arial"/>
-          <w:b/>
-          <w:bCs/>
-          <w:sz w:val="24"/>
-          <w:szCs w:val="24"/>
-        </w:rPr>
-        <w:t>:</w:t>
+        <w:t>documentation:</w:t>
       </w:r>
       <w:r>
         <w:rPr>
@@ -396,7 +306,6 @@
           <w:szCs w:val="24"/>
         </w:rPr>
       </w:pPr>
-      <w:proofErr w:type="spellStart"/>
       <w:r>
         <w:rPr>
           <w:rFonts w:ascii="Arial" w:hAnsi="Arial" w:cs="Arial"/>
@@ -405,55 +314,16 @@
           <w:sz w:val="24"/>
           <w:szCs w:val="24"/>
         </w:rPr>
-        <w:t>grafana</w:t>
-      </w:r>
-      <w:proofErr w:type="spellEnd"/>
-      <w:r>
-        <w:rPr>
-          <w:rFonts w:ascii="Arial" w:hAnsi="Arial" w:cs="Arial"/>
-          <w:b/>
-          <w:bCs/>
-          <w:sz w:val="24"/>
-          <w:szCs w:val="24"/>
-        </w:rPr>
-        <w:t>:</w:t>
-      </w:r>
-      <w:r>
-        <w:rPr>
-          <w:rFonts w:ascii="Arial" w:hAnsi="Arial" w:cs="Arial"/>
-          <w:sz w:val="24"/>
-          <w:szCs w:val="24"/>
-        </w:rPr>
-        <w:t xml:space="preserve"> exportación de </w:t>
-      </w:r>
-      <w:proofErr w:type="spellStart"/>
-      <w:r>
-        <w:rPr>
-          <w:rFonts w:ascii="Arial" w:hAnsi="Arial" w:cs="Arial"/>
-          <w:sz w:val="24"/>
-          <w:szCs w:val="24"/>
-        </w:rPr>
-        <w:t>dashboard</w:t>
-      </w:r>
-      <w:proofErr w:type="spellEnd"/>
-      <w:r>
-        <w:rPr>
-          <w:rFonts w:ascii="Arial" w:hAnsi="Arial" w:cs="Arial"/>
-          <w:sz w:val="24"/>
-          <w:szCs w:val="24"/>
-        </w:rPr>
-        <w:t xml:space="preserve"> y alarmas de </w:t>
-      </w:r>
-      <w:proofErr w:type="spellStart"/>
-      <w:r>
-        <w:rPr>
-          <w:rFonts w:ascii="Arial" w:hAnsi="Arial" w:cs="Arial"/>
-          <w:sz w:val="24"/>
-          <w:szCs w:val="24"/>
-        </w:rPr>
-        <w:t>Grafana</w:t>
-      </w:r>
-      <w:proofErr w:type="spellEnd"/>
+        <w:t>grafana:</w:t>
+      </w:r>
+      <w:r>
+        <w:rPr>
+          <w:rFonts w:ascii="Arial" w:hAnsi="Arial" w:cs="Arial"/>
+          <w:sz w:val="24"/>
+          <w:szCs w:val="24"/>
+        </w:rPr>
+        <w:t xml:space="preserve"> exportación de dashboard y alarmas de Grafana</w:t>
+      </w:r>
     </w:p>
     <w:p>
       <w:pPr>
@@ -469,7 +339,6 @@
           <w:szCs w:val="24"/>
         </w:rPr>
       </w:pPr>
-      <w:proofErr w:type="spellStart"/>
       <w:r>
         <w:rPr>
           <w:rFonts w:ascii="Arial" w:hAnsi="Arial" w:cs="Arial"/>
@@ -478,18 +347,7 @@
           <w:sz w:val="24"/>
           <w:szCs w:val="24"/>
         </w:rPr>
-        <w:t>instructions</w:t>
-      </w:r>
-      <w:proofErr w:type="spellEnd"/>
-      <w:r>
-        <w:rPr>
-          <w:rFonts w:ascii="Arial" w:hAnsi="Arial" w:cs="Arial"/>
-          <w:b/>
-          <w:bCs/>
-          <w:sz w:val="24"/>
-          <w:szCs w:val="24"/>
-        </w:rPr>
-        <w:t>:</w:t>
+        <w:t>instructions:</w:t>
       </w:r>
       <w:r>
         <w:rPr>
@@ -514,7 +372,6 @@
           <w:szCs w:val="24"/>
         </w:rPr>
       </w:pPr>
-      <w:proofErr w:type="spellStart"/>
       <w:r>
         <w:rPr>
           <w:rFonts w:ascii="Arial" w:hAnsi="Arial" w:cs="Arial"/>
@@ -523,44 +380,15 @@
           <w:sz w:val="24"/>
           <w:szCs w:val="24"/>
         </w:rPr>
-        <w:t>resources</w:t>
-      </w:r>
-      <w:proofErr w:type="spellEnd"/>
-      <w:r>
-        <w:rPr>
-          <w:rFonts w:ascii="Arial" w:hAnsi="Arial" w:cs="Arial"/>
-          <w:b/>
-          <w:bCs/>
-          <w:sz w:val="24"/>
-          <w:szCs w:val="24"/>
-        </w:rPr>
-        <w:t>:</w:t>
-      </w:r>
-      <w:r>
-        <w:rPr>
-          <w:rFonts w:ascii="Arial" w:hAnsi="Arial" w:cs="Arial"/>
-          <w:sz w:val="24"/>
-          <w:szCs w:val="24"/>
-        </w:rPr>
-        <w:t xml:space="preserve"> archivos de prueba para hacer peticiones simples. Tanto en versión Python como en </w:t>
-      </w:r>
-      <w:proofErr w:type="gramStart"/>
-      <w:r>
-        <w:rPr>
-          <w:rFonts w:ascii="Arial" w:hAnsi="Arial" w:cs="Arial"/>
-          <w:sz w:val="24"/>
-          <w:szCs w:val="24"/>
-        </w:rPr>
-        <w:t>versión .http</w:t>
-      </w:r>
-      <w:proofErr w:type="gramEnd"/>
-      <w:r>
-        <w:rPr>
-          <w:rFonts w:ascii="Arial" w:hAnsi="Arial" w:cs="Arial"/>
-          <w:sz w:val="24"/>
-          <w:szCs w:val="24"/>
-        </w:rPr>
-        <w:t xml:space="preserve"> (requiere un cliente http)</w:t>
+        <w:t>resources:</w:t>
+      </w:r>
+      <w:r>
+        <w:rPr>
+          <w:rFonts w:ascii="Arial" w:hAnsi="Arial" w:cs="Arial"/>
+          <w:sz w:val="24"/>
+          <w:szCs w:val="24"/>
+        </w:rPr>
+        <w:t xml:space="preserve"> archivos de prueba para hacer peticiones simples. Tanto en versión Python como en versión .http (requiere un cliente http)</w:t>
       </w:r>
     </w:p>
     <w:p>
@@ -577,7 +405,6 @@
           <w:szCs w:val="24"/>
         </w:rPr>
       </w:pPr>
-      <w:proofErr w:type="spellStart"/>
       <w:r>
         <w:rPr>
           <w:rFonts w:ascii="Arial" w:hAnsi="Arial" w:cs="Arial"/>
@@ -588,7 +415,6 @@
         </w:rPr>
         <w:t>src</w:t>
       </w:r>
-      <w:proofErr w:type="spellEnd"/>
       <w:r>
         <w:rPr>
           <w:rFonts w:ascii="Arial" w:hAnsi="Arial" w:cs="Arial"/>
@@ -622,7 +448,6 @@
           <w:szCs w:val="24"/>
         </w:rPr>
       </w:pPr>
-      <w:proofErr w:type="spellStart"/>
       <w:r>
         <w:rPr>
           <w:rFonts w:ascii="Arial" w:hAnsi="Arial" w:cs="Arial"/>
@@ -631,18 +456,7 @@
           <w:sz w:val="24"/>
           <w:szCs w:val="24"/>
         </w:rPr>
-        <w:t>emulator</w:t>
-      </w:r>
-      <w:proofErr w:type="spellEnd"/>
-      <w:r>
-        <w:rPr>
-          <w:rFonts w:ascii="Arial" w:hAnsi="Arial" w:cs="Arial"/>
-          <w:b/>
-          <w:bCs/>
-          <w:sz w:val="24"/>
-          <w:szCs w:val="24"/>
-        </w:rPr>
-        <w:t>:</w:t>
+        <w:t>emulator:</w:t>
       </w:r>
       <w:r>
         <w:rPr>
@@ -667,7 +481,6 @@
           <w:szCs w:val="24"/>
         </w:rPr>
       </w:pPr>
-      <w:proofErr w:type="spellStart"/>
       <w:r>
         <w:rPr>
           <w:rFonts w:ascii="Arial" w:hAnsi="Arial" w:cs="Arial"/>
@@ -676,44 +489,15 @@
           <w:sz w:val="24"/>
           <w:szCs w:val="24"/>
         </w:rPr>
-        <w:t>etl</w:t>
-      </w:r>
-      <w:proofErr w:type="spellEnd"/>
-      <w:r>
-        <w:rPr>
-          <w:rFonts w:ascii="Arial" w:hAnsi="Arial" w:cs="Arial"/>
-          <w:b/>
-          <w:bCs/>
-          <w:sz w:val="24"/>
-          <w:szCs w:val="24"/>
-        </w:rPr>
-        <w:t>:</w:t>
-      </w:r>
-      <w:r>
-        <w:rPr>
-          <w:rFonts w:ascii="Arial" w:hAnsi="Arial" w:cs="Arial"/>
-          <w:sz w:val="24"/>
-          <w:szCs w:val="24"/>
-        </w:rPr>
-        <w:t xml:space="preserve"> scripts para realizar el proceso de ETL de los datos concurrentes y convertirlos en datos agregados por días. El proceso carga los datos tanto en una base de datos como ficheros .</w:t>
-      </w:r>
-      <w:proofErr w:type="spellStart"/>
-      <w:r>
-        <w:rPr>
-          <w:rFonts w:ascii="Arial" w:hAnsi="Arial" w:cs="Arial"/>
-          <w:sz w:val="24"/>
-          <w:szCs w:val="24"/>
-        </w:rPr>
-        <w:t>csv</w:t>
-      </w:r>
-      <w:proofErr w:type="spellEnd"/>
-      <w:r>
-        <w:rPr>
-          <w:rFonts w:ascii="Arial" w:hAnsi="Arial" w:cs="Arial"/>
-          <w:sz w:val="24"/>
-          <w:szCs w:val="24"/>
-        </w:rPr>
-        <w:t xml:space="preserve"> (carpeta data). Existen 2 ficheros:</w:t>
+        <w:t>etl:</w:t>
+      </w:r>
+      <w:r>
+        <w:rPr>
+          <w:rFonts w:ascii="Arial" w:hAnsi="Arial" w:cs="Arial"/>
+          <w:sz w:val="24"/>
+          <w:szCs w:val="24"/>
+        </w:rPr>
+        <w:t xml:space="preserve"> scripts para realizar el proceso de ETL de los datos concurrentes y convertirlos en datos agregados por días. El proceso carga los datos tanto en una base de datos como ficheros .csv (carpeta data). Existen 2 ficheros:</w:t>
       </w:r>
     </w:p>
     <w:p>
@@ -796,7 +580,6 @@
           <w:szCs w:val="24"/>
         </w:rPr>
       </w:pPr>
-      <w:proofErr w:type="spellStart"/>
       <w:r>
         <w:rPr>
           <w:rFonts w:ascii="Arial" w:hAnsi="Arial" w:cs="Arial"/>
@@ -805,44 +588,15 @@
           <w:sz w:val="24"/>
           <w:szCs w:val="24"/>
         </w:rPr>
-        <w:t>utils</w:t>
-      </w:r>
-      <w:proofErr w:type="spellEnd"/>
-      <w:r>
-        <w:rPr>
-          <w:rFonts w:ascii="Arial" w:hAnsi="Arial" w:cs="Arial"/>
-          <w:b/>
-          <w:bCs/>
-          <w:sz w:val="24"/>
-          <w:szCs w:val="24"/>
-        </w:rPr>
-        <w:t>:</w:t>
-      </w:r>
-      <w:r>
-        <w:rPr>
-          <w:rFonts w:ascii="Arial" w:hAnsi="Arial" w:cs="Arial"/>
-          <w:sz w:val="24"/>
-          <w:szCs w:val="24"/>
-        </w:rPr>
-        <w:t xml:space="preserve"> contiene un script ‘Setup.py’ que facilita la puesta en marcha del proyecto (crea las entidades, la suscripción, </w:t>
-      </w:r>
-      <w:proofErr w:type="spellStart"/>
-      <w:r>
-        <w:rPr>
-          <w:rFonts w:ascii="Arial" w:hAnsi="Arial" w:cs="Arial"/>
-          <w:sz w:val="24"/>
-          <w:szCs w:val="24"/>
-        </w:rPr>
-        <w:t>etc</w:t>
-      </w:r>
-      <w:proofErr w:type="spellEnd"/>
-      <w:r>
-        <w:rPr>
-          <w:rFonts w:ascii="Arial" w:hAnsi="Arial" w:cs="Arial"/>
-          <w:sz w:val="24"/>
-          <w:szCs w:val="24"/>
-        </w:rPr>
-        <w:t>…)</w:t>
+        <w:t>utils:</w:t>
+      </w:r>
+      <w:r>
+        <w:rPr>
+          <w:rFonts w:ascii="Arial" w:hAnsi="Arial" w:cs="Arial"/>
+          <w:sz w:val="24"/>
+          <w:szCs w:val="24"/>
+        </w:rPr>
+        <w:t xml:space="preserve"> contiene un script ‘Setup.py’ que facilita la puesta en marcha del proyecto (crea las entidades, la suscripción, etc…)</w:t>
       </w:r>
     </w:p>
     <w:p>
@@ -859,7 +613,6 @@
           <w:szCs w:val="24"/>
         </w:rPr>
       </w:pPr>
-      <w:proofErr w:type="gramStart"/>
       <w:r>
         <w:rPr>
           <w:rFonts w:ascii="Arial" w:hAnsi="Arial" w:cs="Arial"/>
@@ -868,30 +621,7 @@
           <w:sz w:val="24"/>
           <w:szCs w:val="24"/>
         </w:rPr>
-        <w:t>.</w:t>
-      </w:r>
-      <w:proofErr w:type="spellStart"/>
-      <w:r>
-        <w:rPr>
-          <w:rFonts w:ascii="Arial" w:hAnsi="Arial" w:cs="Arial"/>
-          <w:b/>
-          <w:bCs/>
-          <w:sz w:val="24"/>
-          <w:szCs w:val="24"/>
-        </w:rPr>
-        <w:t>env</w:t>
-      </w:r>
-      <w:proofErr w:type="spellEnd"/>
-      <w:proofErr w:type="gramEnd"/>
-      <w:r>
-        <w:rPr>
-          <w:rFonts w:ascii="Arial" w:hAnsi="Arial" w:cs="Arial"/>
-          <w:b/>
-          <w:bCs/>
-          <w:sz w:val="24"/>
-          <w:szCs w:val="24"/>
-        </w:rPr>
-        <w:t>:</w:t>
+        <w:t>.env:</w:t>
       </w:r>
       <w:r>
         <w:rPr>
@@ -1006,10 +736,7 @@
           <w:u w:val="single" w:color="4472C4" w:themeColor="accent1"/>
         </w:rPr>
       </w:pPr>
-    </w:p>
-    <w:p>
-      <w:pPr>
-        <w:jc w:val="both"/>
+      <w:r>
         <w:rPr>
           <w:rFonts w:ascii="Arial" w:hAnsi="Arial" w:cs="Arial"/>
           <w:b/>
@@ -1018,8 +745,155 @@
           <w:szCs w:val="28"/>
           <w:u w:val="single" w:color="4472C4" w:themeColor="accent1"/>
         </w:rPr>
-      </w:pPr>
-      <w:r>
+        <w:lastRenderedPageBreak/>
+        <w:t>Instalación y configuración</w:t>
+      </w:r>
+    </w:p>
+    <w:p>
+      <w:pPr>
+        <w:jc w:val="both"/>
+        <w:rPr>
+          <w:rFonts w:ascii="Arial" w:hAnsi="Arial" w:cs="Arial"/>
+          <w:sz w:val="24"/>
+          <w:szCs w:val="24"/>
+        </w:rPr>
+      </w:pPr>
+      <w:r>
+        <w:rPr>
+          <w:rFonts w:ascii="Arial" w:hAnsi="Arial" w:cs="Arial"/>
+          <w:sz w:val="24"/>
+          <w:szCs w:val="24"/>
+        </w:rPr>
+        <w:t>Para poner en marcha en proyecto hay que seguir los siguientes pasos:</w:t>
+      </w:r>
+    </w:p>
+    <w:p>
+      <w:pPr>
+        <w:pStyle w:val="ListParagraph"/>
+        <w:numPr>
+          <w:ilvl w:val="0"/>
+          <w:numId w:val="2"/>
+        </w:numPr>
+        <w:jc w:val="both"/>
+        <w:rPr>
+          <w:rFonts w:ascii="Arial" w:hAnsi="Arial" w:cs="Arial"/>
+          <w:sz w:val="24"/>
+          <w:szCs w:val="24"/>
+        </w:rPr>
+      </w:pPr>
+      <w:r>
+        <w:rPr>
+          <w:rFonts w:ascii="Arial" w:hAnsi="Arial" w:cs="Arial"/>
+          <w:sz w:val="24"/>
+          <w:szCs w:val="24"/>
+        </w:rPr>
+        <w:t xml:space="preserve">Desplegar la infraestructura de Docker, utilizando el comando </w:t>
+      </w:r>
+      <w:r>
+        <w:rPr>
+          <w:rFonts w:ascii="Arial" w:hAnsi="Arial" w:cs="Arial"/>
+          <w:i/>
+          <w:iCs/>
+          <w:sz w:val="24"/>
+          <w:szCs w:val="24"/>
+          <w:highlight w:val="lightGray"/>
+        </w:rPr>
+        <w:t>`docker-compose -f docker-compose_SDD.yml up -d`</w:t>
+      </w:r>
+    </w:p>
+    <w:p>
+      <w:pPr>
+        <w:pStyle w:val="ListParagraph"/>
+        <w:numPr>
+          <w:ilvl w:val="0"/>
+          <w:numId w:val="2"/>
+        </w:numPr>
+        <w:jc w:val="both"/>
+        <w:rPr>
+          <w:rFonts w:ascii="Arial" w:hAnsi="Arial" w:cs="Arial"/>
+          <w:sz w:val="24"/>
+          <w:szCs w:val="24"/>
+        </w:rPr>
+      </w:pPr>
+      <w:r>
+        <w:rPr>
+          <w:rFonts w:ascii="Arial" w:hAnsi="Arial" w:cs="Arial"/>
+          <w:sz w:val="24"/>
+          <w:szCs w:val="24"/>
+        </w:rPr>
+        <w:t>Dar de alta las variables de entorno definidas en el fichero README.md. (También se puede hacer uso del fichero .env)</w:t>
+      </w:r>
+    </w:p>
+    <w:p>
+      <w:pPr>
+        <w:pStyle w:val="ListParagraph"/>
+        <w:numPr>
+          <w:ilvl w:val="0"/>
+          <w:numId w:val="2"/>
+        </w:numPr>
+        <w:jc w:val="both"/>
+        <w:rPr>
+          <w:rFonts w:ascii="Arial" w:hAnsi="Arial" w:cs="Arial"/>
+          <w:sz w:val="24"/>
+          <w:szCs w:val="24"/>
+        </w:rPr>
+      </w:pPr>
+      <w:r>
+        <w:rPr>
+          <w:rFonts w:ascii="Arial" w:hAnsi="Arial" w:cs="Arial"/>
+          <w:sz w:val="24"/>
+          <w:szCs w:val="24"/>
+        </w:rPr>
+        <w:t xml:space="preserve">Instalar las librerías necesarias con el comando </w:t>
+      </w:r>
+      <w:r>
+        <w:rPr>
+          <w:rFonts w:ascii="Arial" w:hAnsi="Arial" w:cs="Arial"/>
+          <w:i/>
+          <w:iCs/>
+          <w:sz w:val="24"/>
+          <w:szCs w:val="24"/>
+          <w:highlight w:val="lightGray"/>
+        </w:rPr>
+        <w:t>`docker-compose -f docker-compose_SDD.yml up -d`</w:t>
+      </w:r>
+    </w:p>
+    <w:p>
+      <w:pPr>
+        <w:pStyle w:val="ListParagraph"/>
+        <w:numPr>
+          <w:ilvl w:val="0"/>
+          <w:numId w:val="2"/>
+        </w:numPr>
+        <w:jc w:val="both"/>
+        <w:rPr>
+          <w:rFonts w:ascii="Arial" w:hAnsi="Arial" w:cs="Arial"/>
+          <w:sz w:val="24"/>
+          <w:szCs w:val="24"/>
+        </w:rPr>
+      </w:pPr>
+      <w:r>
+        <w:rPr>
+          <w:rFonts w:ascii="Arial" w:hAnsi="Arial" w:cs="Arial"/>
+          <w:sz w:val="24"/>
+          <w:szCs w:val="24"/>
+        </w:rPr>
+        <w:t>Ejecutar el fichero Setup.py, el cual creará las entidades, suscripción y las tablas del Data Warehouse de los valores agregados.</w:t>
+      </w:r>
+    </w:p>
+    <w:p>
+      <w:pPr>
+        <w:jc w:val="both"/>
+        <w:rPr>
+          <w:rFonts w:ascii="Arial" w:hAnsi="Arial" w:cs="Arial"/>
+          <w:sz w:val="24"/>
+          <w:szCs w:val="24"/>
+        </w:rPr>
+      </w:pPr>
+    </w:p>
+    <w:p>
+      <w:pPr>
+        <w:jc w:val="both"/>
         <w:rPr>
           <w:rFonts w:ascii="Arial" w:hAnsi="Arial" w:cs="Arial"/>
           <w:b/>
@@ -1028,297 +902,8 @@
           <w:szCs w:val="28"/>
           <w:u w:val="single" w:color="4472C4" w:themeColor="accent1"/>
         </w:rPr>
-        <w:lastRenderedPageBreak/>
-        <w:t>Instalación y configuración</w:t>
-      </w:r>
-    </w:p>
-    <w:p>
-      <w:pPr>
-        <w:jc w:val="both"/>
-        <w:rPr>
-          <w:rFonts w:ascii="Arial" w:hAnsi="Arial" w:cs="Arial"/>
-          <w:sz w:val="24"/>
-          <w:szCs w:val="24"/>
-        </w:rPr>
-      </w:pPr>
-      <w:r>
-        <w:rPr>
-          <w:rFonts w:ascii="Arial" w:hAnsi="Arial" w:cs="Arial"/>
-          <w:sz w:val="24"/>
-          <w:szCs w:val="24"/>
-        </w:rPr>
-        <w:t>Para poner en marcha en proyecto hay que seguir los siguientes pasos:</w:t>
-      </w:r>
-    </w:p>
-    <w:p>
-      <w:pPr>
-        <w:pStyle w:val="ListParagraph"/>
-        <w:numPr>
-          <w:ilvl w:val="0"/>
-          <w:numId w:val="2"/>
-        </w:numPr>
-        <w:jc w:val="both"/>
-        <w:rPr>
-          <w:rFonts w:ascii="Arial" w:hAnsi="Arial" w:cs="Arial"/>
-          <w:sz w:val="24"/>
-          <w:szCs w:val="24"/>
-        </w:rPr>
-      </w:pPr>
-      <w:r>
-        <w:rPr>
-          <w:rFonts w:ascii="Arial" w:hAnsi="Arial" w:cs="Arial"/>
-          <w:sz w:val="24"/>
-          <w:szCs w:val="24"/>
-        </w:rPr>
-        <w:t xml:space="preserve">Desplegar la infraestructura de Docker, utilizando el comando </w:t>
-      </w:r>
-      <w:r>
-        <w:rPr>
-          <w:rFonts w:ascii="Arial" w:hAnsi="Arial" w:cs="Arial"/>
-          <w:i/>
-          <w:iCs/>
-          <w:sz w:val="24"/>
-          <w:szCs w:val="24"/>
-          <w:highlight w:val="lightGray"/>
-        </w:rPr>
-        <w:t>`</w:t>
-      </w:r>
-      <w:proofErr w:type="spellStart"/>
-      <w:r>
-        <w:rPr>
-          <w:rFonts w:ascii="Arial" w:hAnsi="Arial" w:cs="Arial"/>
-          <w:i/>
-          <w:iCs/>
-          <w:sz w:val="24"/>
-          <w:szCs w:val="24"/>
-          <w:highlight w:val="lightGray"/>
-        </w:rPr>
-        <w:t>docker-compose</w:t>
-      </w:r>
-      <w:proofErr w:type="spellEnd"/>
-      <w:r>
-        <w:rPr>
-          <w:rFonts w:ascii="Arial" w:hAnsi="Arial" w:cs="Arial"/>
-          <w:i/>
-          <w:iCs/>
-          <w:sz w:val="24"/>
-          <w:szCs w:val="24"/>
-          <w:highlight w:val="lightGray"/>
-        </w:rPr>
-        <w:t xml:space="preserve"> -f </w:t>
-      </w:r>
-      <w:proofErr w:type="spellStart"/>
-      <w:r>
-        <w:rPr>
-          <w:rFonts w:ascii="Arial" w:hAnsi="Arial" w:cs="Arial"/>
-          <w:i/>
-          <w:iCs/>
-          <w:sz w:val="24"/>
-          <w:szCs w:val="24"/>
-          <w:highlight w:val="lightGray"/>
-        </w:rPr>
-        <w:t>docker-compose_SDD.yml</w:t>
-      </w:r>
-      <w:proofErr w:type="spellEnd"/>
-      <w:r>
-        <w:rPr>
-          <w:rFonts w:ascii="Arial" w:hAnsi="Arial" w:cs="Arial"/>
-          <w:i/>
-          <w:iCs/>
-          <w:sz w:val="24"/>
-          <w:szCs w:val="24"/>
-          <w:highlight w:val="lightGray"/>
-        </w:rPr>
-        <w:t xml:space="preserve"> up -d`</w:t>
-      </w:r>
-    </w:p>
-    <w:p>
-      <w:pPr>
-        <w:pStyle w:val="ListParagraph"/>
-        <w:numPr>
-          <w:ilvl w:val="0"/>
-          <w:numId w:val="2"/>
-        </w:numPr>
-        <w:jc w:val="both"/>
-        <w:rPr>
-          <w:rFonts w:ascii="Arial" w:hAnsi="Arial" w:cs="Arial"/>
-          <w:sz w:val="24"/>
-          <w:szCs w:val="24"/>
-        </w:rPr>
-      </w:pPr>
-      <w:r>
-        <w:rPr>
-          <w:rFonts w:ascii="Arial" w:hAnsi="Arial" w:cs="Arial"/>
-          <w:sz w:val="24"/>
-          <w:szCs w:val="24"/>
-        </w:rPr>
-        <w:t xml:space="preserve">Dar de alta las variables de entorno definidas en el fichero README.md. (También se puede hacer uso del </w:t>
-      </w:r>
-      <w:proofErr w:type="gramStart"/>
-      <w:r>
-        <w:rPr>
-          <w:rFonts w:ascii="Arial" w:hAnsi="Arial" w:cs="Arial"/>
-          <w:sz w:val="24"/>
-          <w:szCs w:val="24"/>
-        </w:rPr>
-        <w:t>fichero .</w:t>
-      </w:r>
-      <w:proofErr w:type="spellStart"/>
-      <w:r>
-        <w:rPr>
-          <w:rFonts w:ascii="Arial" w:hAnsi="Arial" w:cs="Arial"/>
-          <w:sz w:val="24"/>
-          <w:szCs w:val="24"/>
-        </w:rPr>
-        <w:t>env</w:t>
-      </w:r>
-      <w:proofErr w:type="spellEnd"/>
-      <w:proofErr w:type="gramEnd"/>
-      <w:r>
-        <w:rPr>
-          <w:rFonts w:ascii="Arial" w:hAnsi="Arial" w:cs="Arial"/>
-          <w:sz w:val="24"/>
-          <w:szCs w:val="24"/>
-        </w:rPr>
-        <w:t>)</w:t>
-      </w:r>
-    </w:p>
-    <w:p>
-      <w:pPr>
-        <w:pStyle w:val="ListParagraph"/>
-        <w:numPr>
-          <w:ilvl w:val="0"/>
-          <w:numId w:val="2"/>
-        </w:numPr>
-        <w:jc w:val="both"/>
-        <w:rPr>
-          <w:rFonts w:ascii="Arial" w:hAnsi="Arial" w:cs="Arial"/>
-          <w:sz w:val="24"/>
-          <w:szCs w:val="24"/>
-        </w:rPr>
-      </w:pPr>
-      <w:r>
-        <w:rPr>
-          <w:rFonts w:ascii="Arial" w:hAnsi="Arial" w:cs="Arial"/>
-          <w:sz w:val="24"/>
-          <w:szCs w:val="24"/>
-        </w:rPr>
-        <w:t xml:space="preserve">Instalar las librerías necesarias con el comando </w:t>
-      </w:r>
-      <w:r>
-        <w:rPr>
-          <w:rFonts w:ascii="Arial" w:hAnsi="Arial" w:cs="Arial"/>
-          <w:i/>
-          <w:iCs/>
-          <w:sz w:val="24"/>
-          <w:szCs w:val="24"/>
-          <w:highlight w:val="lightGray"/>
-        </w:rPr>
-        <w:t>`</w:t>
-      </w:r>
-      <w:proofErr w:type="spellStart"/>
-      <w:r>
-        <w:rPr>
-          <w:rFonts w:ascii="Arial" w:hAnsi="Arial" w:cs="Arial"/>
-          <w:i/>
-          <w:iCs/>
-          <w:sz w:val="24"/>
-          <w:szCs w:val="24"/>
-          <w:highlight w:val="lightGray"/>
-        </w:rPr>
-        <w:t>docker-compose</w:t>
-      </w:r>
-      <w:proofErr w:type="spellEnd"/>
-      <w:r>
-        <w:rPr>
-          <w:rFonts w:ascii="Arial" w:hAnsi="Arial" w:cs="Arial"/>
-          <w:i/>
-          <w:iCs/>
-          <w:sz w:val="24"/>
-          <w:szCs w:val="24"/>
-          <w:highlight w:val="lightGray"/>
-        </w:rPr>
-        <w:t xml:space="preserve"> -f </w:t>
-      </w:r>
-      <w:proofErr w:type="spellStart"/>
-      <w:r>
-        <w:rPr>
-          <w:rFonts w:ascii="Arial" w:hAnsi="Arial" w:cs="Arial"/>
-          <w:i/>
-          <w:iCs/>
-          <w:sz w:val="24"/>
-          <w:szCs w:val="24"/>
-          <w:highlight w:val="lightGray"/>
-        </w:rPr>
-        <w:t>docker-compose_SDD.yml</w:t>
-      </w:r>
-      <w:proofErr w:type="spellEnd"/>
-      <w:r>
-        <w:rPr>
-          <w:rFonts w:ascii="Arial" w:hAnsi="Arial" w:cs="Arial"/>
-          <w:i/>
-          <w:iCs/>
-          <w:sz w:val="24"/>
-          <w:szCs w:val="24"/>
-          <w:highlight w:val="lightGray"/>
-        </w:rPr>
-        <w:t xml:space="preserve"> up -d`</w:t>
-      </w:r>
-    </w:p>
-    <w:p>
-      <w:pPr>
-        <w:pStyle w:val="ListParagraph"/>
-        <w:numPr>
-          <w:ilvl w:val="0"/>
-          <w:numId w:val="2"/>
-        </w:numPr>
-        <w:jc w:val="both"/>
-        <w:rPr>
-          <w:rFonts w:ascii="Arial" w:hAnsi="Arial" w:cs="Arial"/>
-          <w:sz w:val="24"/>
-          <w:szCs w:val="24"/>
-        </w:rPr>
-      </w:pPr>
-      <w:r>
-        <w:rPr>
-          <w:rFonts w:ascii="Arial" w:hAnsi="Arial" w:cs="Arial"/>
-          <w:sz w:val="24"/>
-          <w:szCs w:val="24"/>
-        </w:rPr>
-        <w:t xml:space="preserve">Ejecutar el fichero Setup.py, el cual creará las entidades, suscripción y las tablas del Data </w:t>
-      </w:r>
-      <w:proofErr w:type="spellStart"/>
-      <w:r>
-        <w:rPr>
-          <w:rFonts w:ascii="Arial" w:hAnsi="Arial" w:cs="Arial"/>
-          <w:sz w:val="24"/>
-          <w:szCs w:val="24"/>
-        </w:rPr>
-        <w:t>Warehouse</w:t>
-      </w:r>
-      <w:proofErr w:type="spellEnd"/>
-      <w:r>
-        <w:rPr>
-          <w:rFonts w:ascii="Arial" w:hAnsi="Arial" w:cs="Arial"/>
-          <w:sz w:val="24"/>
-          <w:szCs w:val="24"/>
-        </w:rPr>
-        <w:t xml:space="preserve"> de los valores agregados.</w:t>
-      </w:r>
-    </w:p>
-    <w:p>
-      <w:pPr>
-        <w:jc w:val="both"/>
-        <w:rPr>
-          <w:rFonts w:ascii="Arial" w:hAnsi="Arial" w:cs="Arial"/>
-          <w:sz w:val="24"/>
-          <w:szCs w:val="24"/>
-        </w:rPr>
-      </w:pPr>
-    </w:p>
-    <w:p>
-      <w:pPr>
-        <w:jc w:val="both"/>
+      </w:pPr>
+      <w:r>
         <w:rPr>
           <w:rFonts w:ascii="Arial" w:hAnsi="Arial" w:cs="Arial"/>
           <w:b/>
@@ -1327,8 +912,104 @@
           <w:szCs w:val="28"/>
           <w:u w:val="single" w:color="4472C4" w:themeColor="accent1"/>
         </w:rPr>
-      </w:pPr>
-      <w:r>
+        <w:t>Emulador</w:t>
+      </w:r>
+    </w:p>
+    <w:p>
+      <w:pPr>
+        <w:jc w:val="both"/>
+        <w:rPr>
+          <w:rFonts w:ascii="Arial" w:hAnsi="Arial" w:cs="Arial"/>
+          <w:sz w:val="24"/>
+          <w:szCs w:val="24"/>
+        </w:rPr>
+      </w:pPr>
+      <w:r>
+        <w:rPr>
+          <w:rFonts w:ascii="Arial" w:hAnsi="Arial" w:cs="Arial"/>
+          <w:b/>
+          <w:bCs/>
+          <w:sz w:val="24"/>
+          <w:szCs w:val="24"/>
+        </w:rPr>
+        <w:t xml:space="preserve">Para crear datos de manera </w:t>
+      </w:r>
+      <w:r>
+        <w:rPr>
+          <w:rFonts w:ascii="Arial" w:hAnsi="Arial" w:cs="Arial"/>
+          <w:b/>
+          <w:bCs/>
+          <w:sz w:val="24"/>
+          <w:szCs w:val="24"/>
+        </w:rPr>
+        <w:t>ficticia</w:t>
+      </w:r>
+      <w:r>
+        <w:rPr>
+          <w:rFonts w:ascii="Arial" w:hAnsi="Arial" w:cs="Arial"/>
+          <w:b/>
+          <w:bCs/>
+          <w:sz w:val="24"/>
+          <w:szCs w:val="24"/>
+        </w:rPr>
+        <w:t>, se puede hacer uso del script BuoyEmulator.py.</w:t>
+      </w:r>
+      <w:r>
+        <w:rPr>
+          <w:rFonts w:ascii="Arial" w:hAnsi="Arial" w:cs="Arial"/>
+          <w:sz w:val="24"/>
+          <w:szCs w:val="24"/>
+        </w:rPr>
+        <w:t xml:space="preserve"> Este script creará valores pseudo-aleatorios de cada medida para cada boya</w:t>
+      </w:r>
+      <w:r>
+        <w:rPr>
+          <w:rFonts w:ascii="Arial" w:hAnsi="Arial" w:cs="Arial"/>
+          <w:sz w:val="24"/>
+          <w:szCs w:val="24"/>
+        </w:rPr>
+        <w:t xml:space="preserve"> con un intervalo de tiempo determinado</w:t>
+      </w:r>
+      <w:r>
+        <w:rPr>
+          <w:rFonts w:ascii="Arial" w:hAnsi="Arial" w:cs="Arial"/>
+          <w:sz w:val="24"/>
+          <w:szCs w:val="24"/>
+        </w:rPr>
+        <w:t xml:space="preserve">. </w:t>
+      </w:r>
+      <w:r>
+        <w:rPr>
+          <w:rFonts w:ascii="Arial" w:hAnsi="Arial" w:cs="Arial"/>
+          <w:sz w:val="24"/>
+          <w:szCs w:val="24"/>
+        </w:rPr>
+        <w:t xml:space="preserve">El rango de los valores aleatorios, la frecuencia de los mensajes y el período que estos abarcan se pueden </w:t>
+      </w:r>
+      <w:r>
+        <w:rPr>
+          <w:rFonts w:ascii="Arial" w:hAnsi="Arial" w:cs="Arial"/>
+          <w:b/>
+          <w:bCs/>
+          <w:sz w:val="24"/>
+          <w:szCs w:val="24"/>
+        </w:rPr>
+        <w:t>configurar en el fichero config.py</w:t>
+      </w:r>
+    </w:p>
+    <w:p>
+      <w:pPr>
+        <w:jc w:val="both"/>
+        <w:rPr>
+          <w:rFonts w:ascii="Arial" w:hAnsi="Arial" w:cs="Arial"/>
+          <w:sz w:val="24"/>
+          <w:szCs w:val="24"/>
+        </w:rPr>
+      </w:pPr>
+    </w:p>
+    <w:p>
+      <w:pPr>
+        <w:jc w:val="both"/>
         <w:rPr>
           <w:rFonts w:ascii="Arial" w:hAnsi="Arial" w:cs="Arial"/>
           <w:b/>
@@ -1337,122 +1018,8 @@
           <w:szCs w:val="28"/>
           <w:u w:val="single" w:color="4472C4" w:themeColor="accent1"/>
         </w:rPr>
-        <w:t>Emulador</w:t>
-      </w:r>
-    </w:p>
-    <w:p>
-      <w:pPr>
-        <w:jc w:val="both"/>
-        <w:rPr>
-          <w:rFonts w:ascii="Arial" w:hAnsi="Arial" w:cs="Arial"/>
-          <w:sz w:val="24"/>
-          <w:szCs w:val="24"/>
-        </w:rPr>
-      </w:pPr>
-      <w:r>
-        <w:rPr>
-          <w:rFonts w:ascii="Arial" w:hAnsi="Arial" w:cs="Arial"/>
-          <w:b/>
-          <w:bCs/>
-          <w:sz w:val="24"/>
-          <w:szCs w:val="24"/>
-        </w:rPr>
-        <w:t xml:space="preserve">Para crear datos de manera </w:t>
-      </w:r>
-      <w:r>
-        <w:rPr>
-          <w:rFonts w:ascii="Arial" w:hAnsi="Arial" w:cs="Arial"/>
-          <w:b/>
-          <w:bCs/>
-          <w:sz w:val="24"/>
-          <w:szCs w:val="24"/>
-        </w:rPr>
-        <w:t>ficticia</w:t>
-      </w:r>
-      <w:r>
-        <w:rPr>
-          <w:rFonts w:ascii="Arial" w:hAnsi="Arial" w:cs="Arial"/>
-          <w:b/>
-          <w:bCs/>
-          <w:sz w:val="24"/>
-          <w:szCs w:val="24"/>
-        </w:rPr>
-        <w:t>, se puede hacer uso del script BuoyEmulator.py.</w:t>
-      </w:r>
-      <w:r>
-        <w:rPr>
-          <w:rFonts w:ascii="Arial" w:hAnsi="Arial" w:cs="Arial"/>
-          <w:sz w:val="24"/>
-          <w:szCs w:val="24"/>
-        </w:rPr>
-        <w:t xml:space="preserve"> Este script creará valores </w:t>
-      </w:r>
-      <w:proofErr w:type="spellStart"/>
-      <w:r>
-        <w:rPr>
-          <w:rFonts w:ascii="Arial" w:hAnsi="Arial" w:cs="Arial"/>
-          <w:sz w:val="24"/>
-          <w:szCs w:val="24"/>
-        </w:rPr>
-        <w:t>pseudo-aleatorios</w:t>
-      </w:r>
-      <w:proofErr w:type="spellEnd"/>
-      <w:r>
-        <w:rPr>
-          <w:rFonts w:ascii="Arial" w:hAnsi="Arial" w:cs="Arial"/>
-          <w:sz w:val="24"/>
-          <w:szCs w:val="24"/>
-        </w:rPr>
-        <w:t xml:space="preserve"> de cada medida para cada boya</w:t>
-      </w:r>
-      <w:r>
-        <w:rPr>
-          <w:rFonts w:ascii="Arial" w:hAnsi="Arial" w:cs="Arial"/>
-          <w:sz w:val="24"/>
-          <w:szCs w:val="24"/>
-        </w:rPr>
-        <w:t xml:space="preserve"> con un intervalo de tiempo determinado</w:t>
-      </w:r>
-      <w:r>
-        <w:rPr>
-          <w:rFonts w:ascii="Arial" w:hAnsi="Arial" w:cs="Arial"/>
-          <w:sz w:val="24"/>
-          <w:szCs w:val="24"/>
-        </w:rPr>
-        <w:t xml:space="preserve">. </w:t>
-      </w:r>
-      <w:r>
-        <w:rPr>
-          <w:rFonts w:ascii="Arial" w:hAnsi="Arial" w:cs="Arial"/>
-          <w:sz w:val="24"/>
-          <w:szCs w:val="24"/>
-        </w:rPr>
-        <w:t xml:space="preserve">El rango de los valores aleatorios, la frecuencia de los mensajes y el período que estos abarcan se pueden </w:t>
-      </w:r>
-      <w:r>
-        <w:rPr>
-          <w:rFonts w:ascii="Arial" w:hAnsi="Arial" w:cs="Arial"/>
-          <w:b/>
-          <w:bCs/>
-          <w:sz w:val="24"/>
-          <w:szCs w:val="24"/>
-        </w:rPr>
-        <w:t>configurar en el fichero config.py</w:t>
-      </w:r>
-    </w:p>
-    <w:p>
-      <w:pPr>
-        <w:jc w:val="both"/>
-        <w:rPr>
-          <w:rFonts w:ascii="Arial" w:hAnsi="Arial" w:cs="Arial"/>
-          <w:sz w:val="24"/>
-          <w:szCs w:val="24"/>
-        </w:rPr>
-      </w:pPr>
-    </w:p>
-    <w:p>
-      <w:pPr>
-        <w:jc w:val="both"/>
+      </w:pPr>
+      <w:r>
         <w:rPr>
           <w:rFonts w:ascii="Arial" w:hAnsi="Arial" w:cs="Arial"/>
           <w:b/>
@@ -1461,85 +1028,35 @@
           <w:szCs w:val="28"/>
           <w:u w:val="single" w:color="4472C4" w:themeColor="accent1"/>
         </w:rPr>
+        <w:t>ETL</w:t>
+      </w:r>
+    </w:p>
+    <w:p>
+      <w:pPr>
+        <w:jc w:val="both"/>
+        <w:rPr>
+          <w:rFonts w:ascii="Arial" w:hAnsi="Arial" w:cs="Arial"/>
+          <w:sz w:val="24"/>
+          <w:szCs w:val="24"/>
+        </w:rPr>
       </w:pPr>
       <w:r>
         <w:rPr>
           <w:rFonts w:ascii="Arial" w:hAnsi="Arial" w:cs="Arial"/>
           <w:b/>
           <w:bCs/>
-          <w:sz w:val="28"/>
-          <w:szCs w:val="28"/>
-          <w:u w:val="single" w:color="4472C4" w:themeColor="accent1"/>
-        </w:rPr>
-        <w:t>ETL</w:t>
-      </w:r>
-    </w:p>
-    <w:p>
-      <w:pPr>
-        <w:jc w:val="both"/>
-        <w:rPr>
-          <w:rFonts w:ascii="Arial" w:hAnsi="Arial" w:cs="Arial"/>
-          <w:sz w:val="24"/>
-          <w:szCs w:val="24"/>
-        </w:rPr>
-      </w:pPr>
-      <w:r>
-        <w:rPr>
-          <w:rFonts w:ascii="Arial" w:hAnsi="Arial" w:cs="Arial"/>
-          <w:b/>
-          <w:bCs/>
-          <w:sz w:val="24"/>
-          <w:szCs w:val="24"/>
-        </w:rPr>
-        <w:t xml:space="preserve">Para agregar los datos diariamente y cargarlos en el Data </w:t>
-      </w:r>
-      <w:proofErr w:type="spellStart"/>
-      <w:r>
-        <w:rPr>
-          <w:rFonts w:ascii="Arial" w:hAnsi="Arial" w:cs="Arial"/>
-          <w:b/>
-          <w:bCs/>
-          <w:sz w:val="24"/>
-          <w:szCs w:val="24"/>
-        </w:rPr>
-        <w:t>Warehouse</w:t>
-      </w:r>
-      <w:proofErr w:type="spellEnd"/>
-      <w:r>
-        <w:rPr>
-          <w:rFonts w:ascii="Arial" w:hAnsi="Arial" w:cs="Arial"/>
-          <w:b/>
-          <w:bCs/>
-          <w:sz w:val="24"/>
-          <w:szCs w:val="24"/>
-        </w:rPr>
-        <w:t xml:space="preserve"> se debe ejecutar el script aggregation.py.</w:t>
-      </w:r>
-      <w:r>
-        <w:rPr>
-          <w:rFonts w:ascii="Arial" w:hAnsi="Arial" w:cs="Arial"/>
-          <w:sz w:val="24"/>
-          <w:szCs w:val="24"/>
-        </w:rPr>
-        <w:t xml:space="preserve"> Este script hace todo el proceso de transformación y carga los datos en el Data </w:t>
-      </w:r>
-      <w:proofErr w:type="spellStart"/>
-      <w:r>
-        <w:rPr>
-          <w:rFonts w:ascii="Arial" w:hAnsi="Arial" w:cs="Arial"/>
-          <w:sz w:val="24"/>
-          <w:szCs w:val="24"/>
-        </w:rPr>
-        <w:t>Warehouse</w:t>
-      </w:r>
-      <w:proofErr w:type="spellEnd"/>
-      <w:r>
-        <w:rPr>
-          <w:rFonts w:ascii="Arial" w:hAnsi="Arial" w:cs="Arial"/>
-          <w:sz w:val="24"/>
-          <w:szCs w:val="24"/>
-        </w:rPr>
-        <w:t xml:space="preserve"> especificado en las variables de entorno.</w:t>
+          <w:sz w:val="24"/>
+          <w:szCs w:val="24"/>
+        </w:rPr>
+        <w:t>Para agregar los datos diariamente y cargarlos en el Data Warehouse se debe ejecutar el script aggregation.py.</w:t>
+      </w:r>
+      <w:r>
+        <w:rPr>
+          <w:rFonts w:ascii="Arial" w:hAnsi="Arial" w:cs="Arial"/>
+          <w:sz w:val="24"/>
+          <w:szCs w:val="24"/>
+        </w:rPr>
+        <w:t xml:space="preserve"> Este script hace todo el proceso de transformación y carga los datos en el Data Warehouse especificado en las variables de entorno.</w:t>
       </w:r>
     </w:p>
     <w:p>
@@ -3163,6 +2680,9 @@
     <w:rsid w:val="00181BA3"/>
     <w:rsid w:val="00340953"/>
     <w:rsid w:val="00893563"/>
+    <w:rsid w:val="008B434C"/>
+    <w:rsid w:val="00903C89"/>
+    <w:rsid w:val="00B27069"/>
   </w:rsids>
   <m:mathPr>
     <m:mathFont m:val="Cambria Math"/>

</xml_diff>